<commit_message>
Formatting. Predictions v. Actual Plot added. Minor Edits
</commit_message>
<xml_diff>
--- a/Rangers_bball_survey.docx
+++ b/Rangers_bball_survey.docx
@@ -37,10 +37,16 @@
         </w:rPr>
         <w:t>Analytics Survey</w:t>
       </w:r>
-    </w:p>
-    <w:p>
-      <w:pPr>
-        <w:jc w:val="center"/>
+      <w:r>
+        <w:rPr>
+          <w:b/>
+          <w:bCs/>
+        </w:rPr>
+        <w:t xml:space="preserve"> – Brett Thompson</w:t>
+      </w:r>
+    </w:p>
+    <w:p>
+      <w:pPr>
         <w:rPr>
           <w:b/>
           <w:bCs/>
@@ -72,41 +78,23 @@
           <w:b/>
           <w:bCs/>
         </w:rPr>
-        <w:t>What do you hope to gain from a position with the Texas Rangers? (</w:t>
-      </w:r>
-      <w:proofErr w:type="gramStart"/>
-      <w:r>
-        <w:rPr>
-          <w:b/>
-          <w:bCs/>
-        </w:rPr>
-        <w:t>200 word</w:t>
-      </w:r>
-      <w:proofErr w:type="gramEnd"/>
-      <w:r>
-        <w:rPr>
-          <w:b/>
-          <w:bCs/>
-        </w:rPr>
-        <w:t xml:space="preserve"> max)</w:t>
-      </w:r>
-    </w:p>
-    <w:p>
-      <w:r>
-        <w:t xml:space="preserve">Short version: To be a part of a team that helps the Texas Rangers win more baseball games. </w:t>
-      </w:r>
-    </w:p>
-    <w:p>
-      <w:r>
-        <w:t xml:space="preserve">To be a part of a collaborative team that works in the trenches with data from Major League Baseball. My goal in working as a part of that team is to draw insights from data </w:t>
-      </w:r>
-      <w:proofErr w:type="gramStart"/>
-      <w:r>
-        <w:t>in order to</w:t>
-      </w:r>
-      <w:proofErr w:type="gramEnd"/>
-      <w:r>
-        <w:t xml:space="preserve"> deliver custom-tailored solutions to players, coaches, and staff </w:t>
+        <w:t>What do you hope to gain from a position with the Texas Rangers?</w:t>
+      </w:r>
+    </w:p>
+    <w:p>
+      <w:r>
+        <w:t>I want to</w:t>
+      </w:r>
+      <w:r>
+        <w:t xml:space="preserve"> be a part of a team that helps the Texas Rangers win more baseball games. </w:t>
+      </w:r>
+    </w:p>
+    <w:p>
+      <w:r>
+        <w:t>To go more in-depth, a position with the Texas Rangers would allow me t</w:t>
+      </w:r>
+      <w:r>
+        <w:t xml:space="preserve">o be a part of a collaborative team that works in the trenches with data from Major League Baseball. My goal in working as a part of that team is to draw insights from data in order to deliver custom-tailored solutions to players, coaches, and staff </w:t>
       </w:r>
       <w:r>
         <w:t xml:space="preserve">that </w:t>
@@ -135,23 +123,7 @@
           <w:b/>
           <w:bCs/>
         </w:rPr>
-        <w:t>Assuming you are given all the time and resources you need, what baseball question or project would you most like to answer? What would your approach be? (</w:t>
-      </w:r>
-      <w:proofErr w:type="gramStart"/>
-      <w:r>
-        <w:rPr>
-          <w:b/>
-          <w:bCs/>
-        </w:rPr>
-        <w:t>500 word</w:t>
-      </w:r>
-      <w:proofErr w:type="gramEnd"/>
-      <w:r>
-        <w:rPr>
-          <w:b/>
-          <w:bCs/>
-        </w:rPr>
-        <w:t xml:space="preserve"> max)</w:t>
+        <w:t xml:space="preserve">Assuming you are given all the time and resources you need, what baseball question or project would you most like to answer? What would your approach be? </w:t>
       </w:r>
     </w:p>
     <w:p>
@@ -202,18 +174,10 @@
     </w:p>
     <w:p>
       <w:r>
-        <w:t xml:space="preserve">After an initial model is created, I would look to </w:t>
-      </w:r>
-      <w:proofErr w:type="gramStart"/>
-      <w:r>
-        <w:t>make adjustments</w:t>
-      </w:r>
-      <w:proofErr w:type="gramEnd"/>
-      <w:r>
-        <w:t xml:space="preserve"> </w:t>
-      </w:r>
-      <w:r>
-        <w:t>in order to</w:t>
+        <w:t xml:space="preserve">After an initial model is created, I would look to make adjustments </w:t>
+      </w:r>
+      <w:r>
+        <w:t>to</w:t>
       </w:r>
       <w:r>
         <w:t xml:space="preserve"> improve either the model or the metric used to measure “success” of a draft pick/trade. This might include some assumptions, such as</w:t>
@@ -224,11 +188,9 @@
       <w:r>
         <w:t xml:space="preserve">(1) If a player </w:t>
       </w:r>
-      <w:proofErr w:type="gramStart"/>
-      <w:r>
-        <w:t>was</w:t>
-      </w:r>
-      <w:proofErr w:type="gramEnd"/>
+      <w:r>
+        <w:t>were</w:t>
+      </w:r>
       <w:r>
         <w:t xml:space="preserve"> NEVER traded, would they have the same success in their original draft team’s ballpark? i.e. If a power hitting lefty remained at Wrigley Field would they have more/less success than if they played at Yankee Stadium? (2) Adjusted WAR if all ballpark conditions remained the same.</w:t>
       </w:r>
@@ -256,7 +218,13 @@
         <w:t>es</w:t>
       </w:r>
       <w:r>
-        <w:t xml:space="preserve"> draft pick and trade value, my goal would be to create a short summary or visualization that could capture the main points: (1) When is the best time to trade a player? (2) What current players in an organization would have the best “return” if they were to be traded. (3) What players in the draft would be the best trade pieces in 3-5 years.</w:t>
+        <w:t xml:space="preserve"> draft pick and trade value, my goal would be to create a short summary or visualization that could capture the main points: (1) When is the best time to trade a </w:t>
+      </w:r>
+    </w:p>
+    <w:p>
+      <w:r>
+        <w:lastRenderedPageBreak/>
+        <w:t>player? (2) What current players in an organization would have the best “return” if they were to be traded. (3) What players in the draft would be the best trade pieces in 3-5 years.</w:t>
       </w:r>
     </w:p>
     <w:p/>
@@ -282,23 +250,7 @@
           <w:b/>
           <w:bCs/>
         </w:rPr>
-        <w:t>What interest and/or hobbies do you have outside of sports? (</w:t>
-      </w:r>
-      <w:proofErr w:type="gramStart"/>
-      <w:r>
-        <w:rPr>
-          <w:b/>
-          <w:bCs/>
-        </w:rPr>
-        <w:t>200 word</w:t>
-      </w:r>
-      <w:proofErr w:type="gramEnd"/>
-      <w:r>
-        <w:rPr>
-          <w:b/>
-          <w:bCs/>
-        </w:rPr>
-        <w:t xml:space="preserve"> max)</w:t>
+        <w:t>What interest and/or hobbies do you have outside of sports?</w:t>
       </w:r>
     </w:p>
     <w:p>
@@ -316,11 +268,9 @@
       <w:r>
         <w:t xml:space="preserve">Additionally, I love cooking. I usually find myself in charge of making the “signature dish” for friends/family get togethers. I love it because it </w:t>
       </w:r>
-      <w:proofErr w:type="gramStart"/>
-      <w:r>
-        <w:t>doesn’t</w:t>
-      </w:r>
-      <w:proofErr w:type="gramEnd"/>
+      <w:r>
+        <w:t>does not</w:t>
+      </w:r>
       <w:r>
         <w:t xml:space="preserve"> become a “task to-do,” and instead it is an opportunity to share why I love to cook with others.</w:t>
       </w:r>
@@ -329,11 +279,9 @@
       <w:r>
         <w:t xml:space="preserve">Lastly, </w:t>
       </w:r>
-      <w:proofErr w:type="gramStart"/>
-      <w:r>
-        <w:t>I’m</w:t>
-      </w:r>
-      <w:proofErr w:type="gramEnd"/>
+      <w:r>
+        <w:t>I am</w:t>
+      </w:r>
       <w:r>
         <w:t xml:space="preserve"> a huge movie/film buff. Any movie that has some sort of psychological/thriller aspect </w:t>
       </w:r>
@@ -509,11 +457,9 @@
       <w:r>
         <w:t xml:space="preserve">In baseball terms, both subjective and objective analysis play an important role in player development, player safety, and player evaluation. To understand the importance of each, first we </w:t>
       </w:r>
-      <w:proofErr w:type="gramStart"/>
-      <w:r>
-        <w:t>have to</w:t>
-      </w:r>
-      <w:proofErr w:type="gramEnd"/>
+      <w:r>
+        <w:t>must</w:t>
+      </w:r>
       <w:r>
         <w:t xml:space="preserve"> define them. </w:t>
       </w:r>
@@ -559,13 +505,16 @@
         <w:t>While these are opposite forms of analysis, they can be used in conjunction</w:t>
       </w:r>
       <w:r>
-        <w:t xml:space="preserve"> and deliver actionable insights. For example, say a batter is in a slump. A hitting coach may notice the batter dropping their back shoulder slightly on off-speed pitches. The coach might not have any data on-hand to back this up, but he has seen thousands of swings and it is the coach’s opinion that something is different with this batter. The hitting coach’s subjective analysis could prompt a further investigation to confirm this theory. Objective analysis can confirm that hypothesis by identifying motion trends when the batter sees off-speed pitches. Alternatively, objective analysis could point out that the batter is in fact batting at a much lower percentage on off-speed pitches. </w:t>
+        <w:t xml:space="preserve"> and deliver actionable insights. For example, say a batter is in a slump. A hitting coach may notice the batter dropping their back shoulder slightly on off-speed pitches. The coach might not have any data on-hand to back this up, but he has seen thousands of swings and it is the coach’s opinion that something is different with this batter. The hitting coach’s subjective analysis could prompt a further investigation to confirm this theory. Objective analysis can confirm that hypothesis by identifying motion trends when the batter sees off-speed pitches. Alternatively, objective analysis could point out that the batter is in fact batting </w:t>
+      </w:r>
+      <w:r>
+        <w:lastRenderedPageBreak/>
+        <w:t xml:space="preserve">at a much lower percentage on off-speed pitches. </w:t>
       </w:r>
       <w:r>
         <w:t xml:space="preserve">The example mentioned can work in reverse as well, where data points out that a batter is struggling on off-speed pitches and is delivered to the player’s hitting coach. The coach focuses in on swings the batter is making against off-speed pitches and might notice the batter’s shoulder drop. </w:t>
       </w:r>
     </w:p>
-    <w:p/>
     <w:p>
       <w:r>
         <w:t>While objective and subjective analysis can work in harmony, one might find that the baseball world struggles with this concept</w:t>
@@ -579,11 +528,9 @@
       <w:r>
         <w:t xml:space="preserve">Baseball historically, has been a “feel” type of game (subjective analysis). There are scouts and key decision makers that have built careers on “an eye for talent” so it is only natural that the rise of data and analytics (objective analysis) is met with some pushback. On the other hand, some organizations have seen success by embracing data and making objective decisions – Moneyball as an example. In terms of player </w:t>
       </w:r>
-      <w:proofErr w:type="gramStart"/>
-      <w:r>
-        <w:t>evaluation</w:t>
-      </w:r>
-      <w:proofErr w:type="gramEnd"/>
+      <w:r>
+        <w:t>evaluation,</w:t>
+      </w:r>
       <w:r>
         <w:t xml:space="preserve"> it may be impossible to determine what is the correct “in-game” decision</w:t>
       </w:r>
@@ -599,15 +546,7 @@
     </w:p>
     <w:p>
       <w:r>
-        <w:t xml:space="preserve">In summary, an ideal scenario would use both objective and subjective analysis to evaluate players </w:t>
-      </w:r>
-      <w:proofErr w:type="gramStart"/>
-      <w:r>
-        <w:t>in order to</w:t>
-      </w:r>
-      <w:proofErr w:type="gramEnd"/>
-      <w:r>
-        <w:t xml:space="preserve"> make the </w:t>
+        <w:t xml:space="preserve">In summary, an ideal scenario would use both objective and subjective analysis to evaluate players in order to make the </w:t>
       </w:r>
       <w:r>
         <w:t>best-informed</w:t>
@@ -627,39 +566,284 @@
     </w:p>
     <w:p/>
     <w:p/>
+    <w:p/>
+    <w:p/>
+    <w:p/>
+    <w:p/>
+    <w:p/>
+    <w:p/>
+    <w:p/>
+    <w:p/>
     <w:p>
       <w:pPr>
         <w:pStyle w:val="Heading1"/>
       </w:pPr>
       <w:r>
+        <w:lastRenderedPageBreak/>
         <w:t>Part 2B: Data Visualization &amp; Storytelling</w:t>
       </w:r>
     </w:p>
-    <w:p/>
-    <w:p>
-      <w:hyperlink r:id="rId7" w:history="1">
+    <w:p>
+      <w:pPr>
+        <w:rPr>
+          <w:b/>
+          <w:bCs/>
+        </w:rPr>
+      </w:pPr>
+      <w:r>
+        <w:rPr>
+          <w:b/>
+          <w:bCs/>
+        </w:rPr>
+        <w:t>Data Visualization Link</w:t>
+      </w:r>
+    </w:p>
+    <w:p>
+      <w:hyperlink r:id="rId7" w:anchor="!/vizhome/texasRangersSalaryViz/Dashboard1" w:history="1">
         <w:r>
           <w:rPr>
             <w:rStyle w:val="Hyperlink"/>
           </w:rPr>
-          <w:t>https://public.tableau.com/profile/brett.thompson7992#!/vizhome/texasRangersSalaryViz/Dashboard1</w:t>
+          <w:t>https://public.tableau.com/profile/brett.thomp</w:t>
+        </w:r>
+        <w:r>
+          <w:rPr>
+            <w:rStyle w:val="Hyperlink"/>
+          </w:rPr>
+          <w:t>s</w:t>
+        </w:r>
+        <w:r>
+          <w:rPr>
+            <w:rStyle w:val="Hyperlink"/>
+          </w:rPr>
+          <w:t>on7992#!/vizhome/texasRangersSalaryViz/Dashboard1</w:t>
         </w:r>
       </w:hyperlink>
     </w:p>
     <w:p>
-      <w:r>
-        <w:t>(Adding description</w:t>
-      </w:r>
-      <w:r>
-        <w:t xml:space="preserve"> to walk through the options.) </w:t>
+      <w:pPr>
+        <w:rPr>
+          <w:b/>
+          <w:bCs/>
+        </w:rPr>
+      </w:pPr>
+    </w:p>
+    <w:p>
+      <w:pPr>
+        <w:keepNext/>
+      </w:pPr>
+      <w:r>
+        <w:rPr>
+          <w:noProof/>
+        </w:rPr>
+        <w:drawing>
+          <wp:inline distT="0" distB="0" distL="0" distR="0" wp14:anchorId="57B2D11A" wp14:editId="2FEE1608">
+            <wp:extent cx="5943600" cy="2538730"/>
+            <wp:effectExtent l="0" t="0" r="0" b="0"/>
+            <wp:docPr id="6" name="Picture 6"/>
+            <wp:cNvGraphicFramePr>
+              <a:graphicFrameLocks xmlns:a="http://schemas.openxmlformats.org/drawingml/2006/main" noChangeAspect="1"/>
+            </wp:cNvGraphicFramePr>
+            <a:graphic xmlns:a="http://schemas.openxmlformats.org/drawingml/2006/main">
+              <a:graphicData uri="http://schemas.openxmlformats.org/drawingml/2006/picture">
+                <pic:pic xmlns:pic="http://schemas.openxmlformats.org/drawingml/2006/picture">
+                  <pic:nvPicPr>
+                    <pic:cNvPr id="1" name=""/>
+                    <pic:cNvPicPr/>
+                  </pic:nvPicPr>
+                  <pic:blipFill>
+                    <a:blip r:embed="rId8"/>
+                    <a:stretch>
+                      <a:fillRect/>
+                    </a:stretch>
+                  </pic:blipFill>
+                  <pic:spPr>
+                    <a:xfrm>
+                      <a:off x="0" y="0"/>
+                      <a:ext cx="5943600" cy="2538730"/>
+                    </a:xfrm>
+                    <a:prstGeom prst="rect">
+                      <a:avLst/>
+                    </a:prstGeom>
+                  </pic:spPr>
+                </pic:pic>
+              </a:graphicData>
+            </a:graphic>
+          </wp:inline>
+        </w:drawing>
+      </w:r>
+    </w:p>
+    <w:p>
+      <w:pPr>
+        <w:pStyle w:val="Caption"/>
+        <w:rPr>
+          <w:b/>
+          <w:bCs/>
+        </w:rPr>
+      </w:pPr>
+      <w:r>
+        <w:t xml:space="preserve">Figure </w:t>
+      </w:r>
+      <w:fldSimple w:instr=" SEQ Figure \* ARABIC ">
+        <w:r>
+          <w:rPr>
+            <w:noProof/>
+          </w:rPr>
+          <w:t>1</w:t>
+        </w:r>
+      </w:fldSimple>
+      <w:r>
+        <w:t>: Tableau Dashboard</w:t>
+      </w:r>
+    </w:p>
+    <w:p>
+      <w:pPr>
+        <w:rPr>
+          <w:b/>
+          <w:bCs/>
+        </w:rPr>
+      </w:pPr>
+    </w:p>
+    <w:p>
+      <w:pPr>
+        <w:rPr>
+          <w:b/>
+          <w:bCs/>
+        </w:rPr>
+      </w:pPr>
+      <w:r>
+        <w:rPr>
+          <w:b/>
+          <w:bCs/>
+        </w:rPr>
+        <w:t>Overview</w:t>
+      </w:r>
+    </w:p>
+    <w:p>
+      <w:r>
+        <w:t>The data visualization/dashboard is designed to compare the Rangers annual homeruns vs. average annual salary for players. The home runs and top average salary of World Series winning teams are listed to visualize how the Texas Rangers stack up. Questions to be answered: (1) Do the Texas Rangers pay for home run hitting. (2) Should they pay for Home Run hitting? (3) Do teams the win the World Series prioritize pitching or hitting when it comes to salary? (4) How do the Texas Rangers compare?</w:t>
+      </w:r>
+    </w:p>
+    <w:p>
+      <w:pPr>
+        <w:rPr>
+          <w:b/>
+          <w:bCs/>
+        </w:rPr>
+      </w:pPr>
+    </w:p>
+    <w:p>
+      <w:pPr>
+        <w:rPr>
+          <w:b/>
+          <w:bCs/>
+        </w:rPr>
+      </w:pPr>
+      <w:r>
+        <w:rPr>
+          <w:b/>
+          <w:bCs/>
+        </w:rPr>
+        <w:t>Data Visualization Conclusions</w:t>
+      </w:r>
+    </w:p>
+    <w:p>
+      <w:r>
+        <w:t>Home Runs are continu</w:t>
+      </w:r>
+      <w:r>
+        <w:t>ing</w:t>
+      </w:r>
+      <w:r>
+        <w:t xml:space="preserve"> to trend up</w:t>
+      </w:r>
+      <w:r>
+        <w:t>ward</w:t>
+      </w:r>
+      <w:r>
+        <w:t xml:space="preserve">. The Texas Rangers have a stronger upward correlation compared to World Series winning teams. </w:t>
+      </w:r>
+      <w:r>
+        <w:t>Regardless, the data shows that the Texas Rangers pay for both batting average and homerun hitting.</w:t>
+      </w:r>
+    </w:p>
+    <w:p>
+      <w:r>
+        <w:t>The Rangers salary (historically) appears to focus on batters</w:t>
+      </w:r>
+      <w:r>
+        <w:t xml:space="preserve"> and in recent years – </w:t>
+      </w:r>
+      <w:proofErr w:type="gramStart"/>
+      <w:r>
+        <w:t>the majority of</w:t>
+      </w:r>
+      <w:proofErr w:type="gramEnd"/>
+      <w:r>
+        <w:t xml:space="preserve"> </w:t>
+      </w:r>
+      <w:r>
+        <w:t xml:space="preserve">total </w:t>
+      </w:r>
+      <w:r>
+        <w:t xml:space="preserve">salary is dedicated to batters and a premier pitcher. For World Series winning teams the salary is dedicated similarly to players, however in recent years the top annual salaries are dedicated to not just one, but a handful of premier starting pitching/closers. </w:t>
+      </w:r>
+    </w:p>
+    <w:p>
+      <w:r>
+        <w:lastRenderedPageBreak/>
+        <w:t>The data suggests that salary dedicated to home run hitters is important. Teams that win the World Series usually have home runs above the league average (excluding the San Francisco Giants Teams from 2010 – 2015) However, a handful of top salaries dedicated to starting pitching or a premier closer have been present in more recent years. This trend suggests that top salaries should also be allotted</w:t>
+      </w:r>
+      <w:r>
+        <w:t xml:space="preserve"> to a handful of pitchers. </w:t>
+      </w:r>
+    </w:p>
+    <w:p>
+      <w:pPr>
+        <w:rPr>
+          <w:b/>
+          <w:bCs/>
+        </w:rPr>
+      </w:pPr>
+      <w:r>
+        <w:rPr>
+          <w:b/>
+          <w:bCs/>
+        </w:rPr>
+        <w:t>Future Work</w:t>
+      </w:r>
+    </w:p>
+    <w:p>
+      <w:r>
+        <w:t>Adjustment to Salaries/Home Runs to a League average for normalized stats.</w:t>
       </w:r>
     </w:p>
     <w:p/>
+    <w:p/>
+    <w:p/>
+    <w:p/>
+    <w:p/>
+    <w:p/>
+    <w:p/>
+    <w:p/>
+    <w:p/>
+    <w:p/>
+    <w:p/>
+    <w:p/>
+    <w:p/>
+    <w:p/>
+    <w:p/>
+    <w:p/>
+    <w:p/>
+    <w:p/>
+    <w:p/>
+    <w:p/>
     <w:p>
       <w:pPr>
         <w:pStyle w:val="Heading1"/>
       </w:pPr>
       <w:r>
+        <w:lastRenderedPageBreak/>
         <w:t>Part 2C: Data Science &amp; Coding Skills</w:t>
       </w:r>
     </w:p>
@@ -680,30 +864,9 @@
           <w:b/>
           <w:bCs/>
         </w:rPr>
-        <w:t xml:space="preserve">Predict the top 10 HR hitters for next season and the number of HRs they will hit. Discuss your methodology, data sets, assumptions, and include any code </w:t>
-      </w:r>
-      <w:proofErr w:type="gramStart"/>
-      <w:r>
-        <w:rPr>
-          <w:b/>
-          <w:bCs/>
-        </w:rPr>
-        <w:t>your</w:t>
-      </w:r>
-      <w:proofErr w:type="gramEnd"/>
-      <w:r>
-        <w:rPr>
-          <w:b/>
-          <w:bCs/>
-        </w:rPr>
-        <w:t xml:space="preserve"> wrote.</w:t>
-      </w:r>
-    </w:p>
-    <w:p/>
-    <w:p/>
-    <w:p/>
-    <w:p/>
-    <w:p/>
+        <w:t>Predict the top 10 HR hitters for next season and the number of HRs they will hit. Discuss your methodology, data sets, assumptions, and include any code you wrote.</w:t>
+      </w:r>
+    </w:p>
     <w:p>
       <w:pPr>
         <w:rPr>
@@ -729,43 +892,19 @@
     </w:p>
     <w:p>
       <w:r>
-        <w:t xml:space="preserve">This dataset contains standard and </w:t>
-      </w:r>
-      <w:proofErr w:type="spellStart"/>
-      <w:r>
-        <w:t>statcast</w:t>
-      </w:r>
-      <w:proofErr w:type="spellEnd"/>
-      <w:r>
-        <w:t xml:space="preserve"> baseball statistics from the 2017 – 2020 Major League Baseball season for individual batters. Initially, there are a total of 847 </w:t>
+        <w:t xml:space="preserve">This dataset contains standard and statcast baseball statistics from the 2017 – 2020 Major League Baseball season for individual batters. Initially, there are a total of 847 </w:t>
       </w:r>
       <w:r>
         <w:t xml:space="preserve">unique </w:t>
       </w:r>
       <w:r>
-        <w:t xml:space="preserve">batters included in the dataset. This data was collected directly from </w:t>
-      </w:r>
-      <w:proofErr w:type="spellStart"/>
-      <w:r>
-        <w:t>Lahman’s</w:t>
-      </w:r>
-      <w:proofErr w:type="spellEnd"/>
-      <w:r>
-        <w:t xml:space="preserve"> Baseball Database, as well as Baseball Reference and Baseball Savant.</w:t>
+        <w:t>batters included in the dataset. This data was collected directly from Lahman’s Baseball Database, as well as Baseball Reference and Baseball Savant.</w:t>
       </w:r>
     </w:p>
     <w:p>
       <w:r>
         <w:t>Questions to be asked from this dataset include: (1) Who will be the top 10 Home Run hitters for the 2021 MLB season? (2) How many home runs will they hit?</w:t>
       </w:r>
-    </w:p>
-    <w:p>
-      <w:pPr>
-        <w:rPr>
-          <w:b/>
-          <w:bCs/>
-        </w:rPr>
-      </w:pPr>
     </w:p>
     <w:p>
       <w:pPr>
@@ -1010,15 +1149,7 @@
     </w:p>
     <w:p>
       <w:r>
-        <w:t xml:space="preserve">Alternatively, a random forest regressor was used on </w:t>
-      </w:r>
-      <w:proofErr w:type="spellStart"/>
-      <w:r>
-        <w:t>Statcast</w:t>
-      </w:r>
-      <w:proofErr w:type="spellEnd"/>
-      <w:r>
-        <w:t xml:space="preserve"> data to model a regression of predicted home runs.</w:t>
+        <w:t>Alternatively, a random forest regressor was used on Statcast data to model a regression of predicted home runs.</w:t>
       </w:r>
       <w:r>
         <w:t xml:space="preserve"> The results of this model did not end up being significant and it should be considered less reliable than the Marcel Projections.</w:t>
@@ -1026,22 +1157,6 @@
       <w:r>
         <w:t xml:space="preserve"> </w:t>
       </w:r>
-    </w:p>
-    <w:p>
-      <w:pPr>
-        <w:rPr>
-          <w:b/>
-          <w:bCs/>
-        </w:rPr>
-      </w:pPr>
-    </w:p>
-    <w:p>
-      <w:pPr>
-        <w:rPr>
-          <w:b/>
-          <w:bCs/>
-        </w:rPr>
-      </w:pPr>
     </w:p>
     <w:p>
       <w:pPr>
@@ -1104,94 +1219,6 @@
             <wp:extent cx="3819525" cy="2991961"/>
             <wp:effectExtent l="0" t="0" r="0" b="0"/>
             <wp:docPr id="1" name="Picture 1"/>
-            <wp:cNvGraphicFramePr>
-              <a:graphicFrameLocks xmlns:a="http://schemas.openxmlformats.org/drawingml/2006/main" noChangeAspect="1"/>
-            </wp:cNvGraphicFramePr>
-            <a:graphic xmlns:a="http://schemas.openxmlformats.org/drawingml/2006/main">
-              <a:graphicData uri="http://schemas.openxmlformats.org/drawingml/2006/picture">
-                <pic:pic xmlns:pic="http://schemas.openxmlformats.org/drawingml/2006/picture">
-                  <pic:nvPicPr>
-                    <pic:cNvPr id="1" name=""/>
-                    <pic:cNvPicPr/>
-                  </pic:nvPicPr>
-                  <pic:blipFill>
-                    <a:blip r:embed="rId8"/>
-                    <a:stretch>
-                      <a:fillRect/>
-                    </a:stretch>
-                  </pic:blipFill>
-                  <pic:spPr>
-                    <a:xfrm>
-                      <a:off x="0" y="0"/>
-                      <a:ext cx="3830361" cy="3000449"/>
-                    </a:xfrm>
-                    <a:prstGeom prst="rect">
-                      <a:avLst/>
-                    </a:prstGeom>
-                  </pic:spPr>
-                </pic:pic>
-              </a:graphicData>
-            </a:graphic>
-          </wp:inline>
-        </w:drawing>
-      </w:r>
-    </w:p>
-    <w:p>
-      <w:pPr>
-        <w:pStyle w:val="Caption"/>
-        <w:rPr>
-          <w:b/>
-          <w:bCs/>
-        </w:rPr>
-      </w:pPr>
-      <w:r>
-        <w:t xml:space="preserve">Figure </w:t>
-      </w:r>
-      <w:fldSimple w:instr=" SEQ Figure \* ARABIC ">
-        <w:r>
-          <w:rPr>
-            <w:noProof/>
-          </w:rPr>
-          <w:t>1</w:t>
-        </w:r>
-      </w:fldSimple>
-      <w:r>
-        <w:t>: Marcel 2021 HR Results</w:t>
-      </w:r>
-    </w:p>
-    <w:p>
-      <w:pPr>
-        <w:rPr>
-          <w:b/>
-          <w:bCs/>
-        </w:rPr>
-      </w:pPr>
-    </w:p>
-    <w:p>
-      <w:pPr>
-        <w:rPr>
-          <w:b/>
-          <w:bCs/>
-        </w:rPr>
-      </w:pPr>
-    </w:p>
-    <w:p>
-      <w:pPr>
-        <w:jc w:val="center"/>
-        <w:rPr>
-          <w:b/>
-          <w:bCs/>
-        </w:rPr>
-      </w:pPr>
-      <w:r>
-        <w:rPr>
-          <w:noProof/>
-        </w:rPr>
-        <w:drawing>
-          <wp:inline distT="0" distB="0" distL="0" distR="0" wp14:anchorId="3C686C3B" wp14:editId="5451D62E">
-            <wp:extent cx="3910161" cy="3200400"/>
-            <wp:effectExtent l="0" t="0" r="0" b="0"/>
-            <wp:docPr id="4" name="Picture 4"/>
             <wp:cNvGraphicFramePr>
               <a:graphicFrameLocks xmlns:a="http://schemas.openxmlformats.org/drawingml/2006/main" noChangeAspect="1"/>
             </wp:cNvGraphicFramePr>
@@ -1211,7 +1238,7 @@
                   <pic:spPr>
                     <a:xfrm>
                       <a:off x="0" y="0"/>
-                      <a:ext cx="3916882" cy="3205901"/>
+                      <a:ext cx="3830361" cy="3000449"/>
                     </a:xfrm>
                     <a:prstGeom prst="rect">
                       <a:avLst/>
@@ -1226,38 +1253,152 @@
     </w:p>
     <w:p>
       <w:pPr>
-        <w:rPr>
-          <w:b/>
-          <w:bCs/>
-        </w:rPr>
-      </w:pPr>
-    </w:p>
-    <w:p>
-      <w:pPr>
-        <w:rPr>
-          <w:b/>
-          <w:bCs/>
-        </w:rPr>
-      </w:pPr>
-    </w:p>
-    <w:p>
-      <w:pPr>
-        <w:rPr>
-          <w:b/>
-          <w:bCs/>
-        </w:rPr>
-      </w:pPr>
-      <w:r>
-        <w:rPr>
-          <w:b/>
-          <w:bCs/>
-        </w:rPr>
+        <w:pStyle w:val="Caption"/>
+        <w:jc w:val="center"/>
+        <w:rPr>
+          <w:b/>
+          <w:bCs/>
+        </w:rPr>
+      </w:pPr>
+      <w:r>
+        <w:t xml:space="preserve">Figure </w:t>
+      </w:r>
+      <w:r>
+        <w:fldChar w:fldCharType="begin"/>
+      </w:r>
+      <w:r>
+        <w:instrText xml:space="preserve"> SEQ Figure \* ARABIC </w:instrText>
+      </w:r>
+      <w:r>
+        <w:fldChar w:fldCharType="separate"/>
+      </w:r>
+      <w:r>
+        <w:rPr>
+          <w:noProof/>
+        </w:rPr>
+        <w:t>2</w:t>
+      </w:r>
+      <w:r>
+        <w:rPr>
+          <w:noProof/>
+        </w:rPr>
+        <w:fldChar w:fldCharType="end"/>
+      </w:r>
+      <w:r>
+        <w:t>: Marcel 2021 HR Results</w:t>
+      </w:r>
+    </w:p>
+    <w:p>
+      <w:pPr>
+        <w:rPr>
+          <w:b/>
+          <w:bCs/>
+        </w:rPr>
+      </w:pPr>
+    </w:p>
+    <w:p>
+      <w:pPr>
+        <w:rPr>
+          <w:b/>
+          <w:bCs/>
+        </w:rPr>
+      </w:pPr>
+    </w:p>
+    <w:p>
+      <w:pPr>
+        <w:keepNext/>
+        <w:jc w:val="center"/>
+      </w:pPr>
+      <w:r>
+        <w:rPr>
+          <w:noProof/>
+        </w:rPr>
+        <w:drawing>
+          <wp:inline distT="0" distB="0" distL="0" distR="0" wp14:anchorId="347C866D" wp14:editId="10FC286E">
+            <wp:extent cx="3996476" cy="3177540"/>
+            <wp:effectExtent l="0" t="0" r="4445" b="3810"/>
+            <wp:docPr id="5" name="Picture 5"/>
+            <wp:cNvGraphicFramePr>
+              <a:graphicFrameLocks xmlns:a="http://schemas.openxmlformats.org/drawingml/2006/main" noChangeAspect="1"/>
+            </wp:cNvGraphicFramePr>
+            <a:graphic xmlns:a="http://schemas.openxmlformats.org/drawingml/2006/main">
+              <a:graphicData uri="http://schemas.openxmlformats.org/drawingml/2006/picture">
+                <pic:pic xmlns:pic="http://schemas.openxmlformats.org/drawingml/2006/picture">
+                  <pic:nvPicPr>
+                    <pic:cNvPr id="1" name=""/>
+                    <pic:cNvPicPr/>
+                  </pic:nvPicPr>
+                  <pic:blipFill>
+                    <a:blip r:embed="rId10"/>
+                    <a:stretch>
+                      <a:fillRect/>
+                    </a:stretch>
+                  </pic:blipFill>
+                  <pic:spPr>
+                    <a:xfrm>
+                      <a:off x="0" y="0"/>
+                      <a:ext cx="4000848" cy="3181016"/>
+                    </a:xfrm>
+                    <a:prstGeom prst="rect">
+                      <a:avLst/>
+                    </a:prstGeom>
+                  </pic:spPr>
+                </pic:pic>
+              </a:graphicData>
+            </a:graphic>
+          </wp:inline>
+        </w:drawing>
+      </w:r>
+    </w:p>
+    <w:p>
+      <w:pPr>
+        <w:pStyle w:val="Caption"/>
+        <w:jc w:val="center"/>
+        <w:rPr>
+          <w:b/>
+          <w:bCs/>
+        </w:rPr>
+      </w:pPr>
+      <w:r>
+        <w:t xml:space="preserve">Figure </w:t>
+      </w:r>
+      <w:fldSimple w:instr=" SEQ Figure \* ARABIC ">
+        <w:r>
+          <w:rPr>
+            <w:noProof/>
+          </w:rPr>
+          <w:t>3</w:t>
+        </w:r>
+      </w:fldSimple>
+      <w:r>
+        <w:t>: RF Model for Season HR</w:t>
+      </w:r>
+    </w:p>
+    <w:p>
+      <w:pPr>
+        <w:rPr>
+          <w:b/>
+          <w:bCs/>
+        </w:rPr>
+      </w:pPr>
+      <w:r>
+        <w:rPr>
+          <w:b/>
+          <w:bCs/>
+        </w:rPr>
+        <w:lastRenderedPageBreak/>
         <w:t>Conclusions</w:t>
       </w:r>
     </w:p>
     <w:p>
       <w:r>
-        <w:t xml:space="preserve">The marcel system based on qualified </w:t>
+        <w:t xml:space="preserve">The marcel system based on </w:t>
+      </w:r>
+      <w:r>
+        <w:t xml:space="preserve">all </w:t>
+      </w:r>
+      <w:r>
+        <w:t xml:space="preserve">qualified </w:t>
       </w:r>
       <w:proofErr w:type="gramStart"/>
       <w:r>
@@ -1272,11 +1413,9 @@
       <w:r>
         <w:t xml:space="preserve">Marcel is a basic forecasting system that regresses toward the mean and adds age as a factor. Given the little amount of intelligence the model uses the projections are not certified, </w:t>
       </w:r>
-      <w:proofErr w:type="gramStart"/>
-      <w:r>
-        <w:t>reviewed</w:t>
-      </w:r>
-      <w:proofErr w:type="gramEnd"/>
+      <w:r>
+        <w:t>reviewed,</w:t>
+      </w:r>
       <w:r>
         <w:t xml:space="preserve"> or confirmed. </w:t>
       </w:r>
@@ -1320,28 +1459,14 @@
         <w:rPr>
           <w:rFonts w:cstheme="minorHAnsi"/>
         </w:rPr>
-        <w:t xml:space="preserve">, but not ALL </w:t>
-      </w:r>
-      <w:proofErr w:type="spellStart"/>
+        <w:t xml:space="preserve">, but not ALL statcast data was utilized. </w:t>
+      </w:r>
+    </w:p>
+    <w:p>
       <w:r>
         <w:rPr>
           <w:rFonts w:cstheme="minorHAnsi"/>
         </w:rPr>
-        <w:t>statcast</w:t>
-      </w:r>
-      <w:proofErr w:type="spellEnd"/>
-      <w:r>
-        <w:rPr>
-          <w:rFonts w:cstheme="minorHAnsi"/>
-        </w:rPr>
-        <w:t xml:space="preserve"> data was utilized. </w:t>
-      </w:r>
-    </w:p>
-    <w:p>
-      <w:r>
-        <w:rPr>
-          <w:rFonts w:cstheme="minorHAnsi"/>
-        </w:rPr>
         <w:t xml:space="preserve">Park factors may lead to further adjustments in both models for total predicted home runs. Creating a metric that measures performance would be recommended for improving the model. </w:t>
       </w:r>
     </w:p>
@@ -1362,64 +1487,283 @@
     </w:p>
     <w:p>
       <w:r>
-        <w:t xml:space="preserve">Overall, this was an amazing learning experience. I was introduced to Machine Learning two weeks ago and applied what I could through the random forest model. With continued practice and education in the machine learning field, the regressions will improve. The random forest model </w:t>
-      </w:r>
-      <w:proofErr w:type="gramStart"/>
-      <w:r>
-        <w:t>in particular is</w:t>
-      </w:r>
-      <w:proofErr w:type="gramEnd"/>
+        <w:t>Overall, this was an amazing learning experience</w:t>
+      </w:r>
+      <w:r>
+        <w:t>.</w:t>
+      </w:r>
+      <w:r>
+        <w:t xml:space="preserve"> </w:t>
+      </w:r>
+      <w:r>
+        <w:t xml:space="preserve">With continued practice and education in the machine learning field, the regressions will improve. The random forest model </w:t>
+      </w:r>
+      <w:r>
+        <w:t>is</w:t>
+      </w:r>
       <w:r>
         <w:t xml:space="preserve"> something that I learned can be more accurate than a linear regression or simple decision tree regressor. </w:t>
       </w:r>
     </w:p>
     <w:p>
       <w:r>
-        <w:t xml:space="preserve">Marcel is also something I was introduced to last week. I am confident in the </w:t>
-      </w:r>
-      <w:proofErr w:type="gramStart"/>
-      <w:r>
-        <w:t>projections, but</w:t>
-      </w:r>
-      <w:proofErr w:type="gramEnd"/>
-      <w:r>
-        <w:t xml:space="preserve"> understand there are some areas that I can improve on in the model. </w:t>
-      </w:r>
-    </w:p>
-    <w:p>
-      <w:r>
         <w:t xml:space="preserve">Players that were injured or did not qualify for the batting title were removed from the dataset making the data limited to those with a significant number of plate appearance. This may make the model less accurate for predicting home runs if players were to qualify the following season or remained healthy. </w:t>
       </w:r>
     </w:p>
     <w:p>
-      <w:r>
-        <w:rPr>
-          <w:b/>
-          <w:bCs/>
-        </w:rPr>
+      <w:pPr>
+        <w:rPr>
+          <w:b/>
+          <w:bCs/>
+        </w:rPr>
+      </w:pPr>
+      <w:r>
+        <w:rPr>
+          <w:b/>
+          <w:bCs/>
+        </w:rPr>
+        <w:t>Future Work</w:t>
+      </w:r>
+    </w:p>
+    <w:p>
+      <w:r>
+        <w:t>Combining the Random Forest model and the Marcel projections to average the predictions together. (Forming a weighted projection for Home Runs).</w:t>
+      </w:r>
+    </w:p>
+    <w:p>
+      <w:r>
+        <w:t>Back testing</w:t>
+      </w:r>
+      <w:r>
+        <w:t xml:space="preserve"> all models against past years. </w:t>
+      </w:r>
+    </w:p>
+    <w:p>
+      <w:pPr>
+        <w:rPr>
+          <w:b/>
+          <w:bCs/>
+        </w:rPr>
+      </w:pPr>
+    </w:p>
+    <w:p>
+      <w:pPr>
+        <w:rPr>
+          <w:b/>
+          <w:bCs/>
+        </w:rPr>
+      </w:pPr>
+    </w:p>
+    <w:p>
+      <w:pPr>
+        <w:rPr>
+          <w:b/>
+          <w:bCs/>
+        </w:rPr>
+      </w:pPr>
+    </w:p>
+    <w:p>
+      <w:pPr>
+        <w:rPr>
+          <w:b/>
+          <w:bCs/>
+        </w:rPr>
+      </w:pPr>
+    </w:p>
+    <w:p>
+      <w:pPr>
+        <w:rPr>
+          <w:b/>
+          <w:bCs/>
+        </w:rPr>
+      </w:pPr>
+    </w:p>
+    <w:p>
+      <w:pPr>
+        <w:rPr>
+          <w:b/>
+          <w:bCs/>
+        </w:rPr>
+      </w:pPr>
+    </w:p>
+    <w:p>
+      <w:pPr>
+        <w:rPr>
+          <w:b/>
+          <w:bCs/>
+        </w:rPr>
+      </w:pPr>
+    </w:p>
+    <w:p>
+      <w:pPr>
+        <w:rPr>
+          <w:b/>
+          <w:bCs/>
+        </w:rPr>
+      </w:pPr>
+    </w:p>
+    <w:p>
+      <w:r>
+        <w:rPr>
+          <w:b/>
+          <w:bCs/>
+        </w:rPr>
+        <w:lastRenderedPageBreak/>
         <w:t>Works Cited</w:t>
       </w:r>
     </w:p>
+    <w:p>
+      <w:r>
+        <w:t>"Texas Rangers Statcast, Visuals &amp; Advanced Metrics | MLB.Com". </w:t>
+      </w:r>
+      <w:r>
+        <w:rPr>
+          <w:i/>
+          <w:iCs/>
+        </w:rPr>
+        <w:t>Baseballsavant.Com</w:t>
+      </w:r>
+      <w:r>
+        <w:t xml:space="preserve">, 2021, https://baseballsavant.mlb.com/team/140. Accessed </w:t>
+      </w:r>
+      <w:r>
+        <w:t>12</w:t>
+      </w:r>
+      <w:r>
+        <w:t xml:space="preserve"> Jan 2021.</w:t>
+      </w:r>
+    </w:p>
+    <w:p>
+      <w:r>
+        <w:t>"2021 Projections – How The Experts Are Handling The 2020 Season". </w:t>
+      </w:r>
+      <w:r>
+        <w:rPr>
+          <w:i/>
+          <w:iCs/>
+        </w:rPr>
+        <w:t>Rotographs Fantasy Baseball</w:t>
+      </w:r>
+      <w:r>
+        <w:t xml:space="preserve">, 2021, https://fantasy.fangraphs.com/2021-projections-how-the-experts-are-handling-the-2020-season/. Accessed </w:t>
+      </w:r>
+      <w:r>
+        <w:t>12</w:t>
+      </w:r>
+      <w:r>
+        <w:t xml:space="preserve"> Jan 2021.</w:t>
+      </w:r>
+    </w:p>
+    <w:p>
+      <w:r>
+        <w:t>"Baseball Savant: Trending MLB Players, Statcast And Visualizations". </w:t>
+      </w:r>
+      <w:r>
+        <w:rPr>
+          <w:i/>
+          <w:iCs/>
+        </w:rPr>
+        <w:t>Baseballsavant.Com</w:t>
+      </w:r>
+      <w:r>
+        <w:t xml:space="preserve">, 2021, https://baseballsavant.mlb.com/. Accessed </w:t>
+      </w:r>
+      <w:r>
+        <w:t>13 - 20</w:t>
+      </w:r>
+      <w:r>
+        <w:t xml:space="preserve"> Jan 2021.</w:t>
+      </w:r>
+    </w:p>
+    <w:p>
+      <w:r>
+        <w:t>"Debate: Any Defense Of Pulling Snell In G6?". </w:t>
+      </w:r>
+      <w:r>
+        <w:rPr>
+          <w:i/>
+          <w:iCs/>
+        </w:rPr>
+        <w:t>MLB.Com</w:t>
+      </w:r>
+      <w:r>
+        <w:t xml:space="preserve">, 2021, https://www.mlb.com/news/debate-blake-snell-2020-world-series-game-6. Accessed </w:t>
+      </w:r>
+      <w:r>
+        <w:t>19</w:t>
+      </w:r>
+      <w:r>
+        <w:t xml:space="preserve"> Jan 2021.</w:t>
+      </w:r>
+    </w:p>
+    <w:p>
+      <w:r>
+        <w:t xml:space="preserve">"Download </w:t>
+      </w:r>
+      <w:r>
+        <w:t>Lahman’s</w:t>
+      </w:r>
+      <w:r>
+        <w:t xml:space="preserve"> Baseball Database". </w:t>
+      </w:r>
+      <w:r>
+        <w:rPr>
+          <w:i/>
+          <w:iCs/>
+        </w:rPr>
+        <w:t>Seanlahman.Com</w:t>
+      </w:r>
+      <w:r>
+        <w:t xml:space="preserve">, 2013, http://www.seanlahman.com/baseball-archive/statistics/. Accessed </w:t>
+      </w:r>
+      <w:r>
+        <w:t>10</w:t>
+      </w:r>
+      <w:r>
+        <w:t xml:space="preserve"> Jan 2021.</w:t>
+      </w:r>
+    </w:p>
     <w:p/>
     <w:p>
-      <w:pPr>
-        <w:rPr>
-          <w:b/>
-          <w:bCs/>
-        </w:rPr>
-      </w:pPr>
-      <w:r>
-        <w:rPr>
-          <w:b/>
-          <w:bCs/>
-        </w:rPr>
-        <w:t>TBD</w:t>
-      </w:r>
-    </w:p>
+      <w:r>
+        <w:t xml:space="preserve">* </w:t>
+      </w:r>
+      <w:r>
+        <w:rPr>
+          <w:b/>
+          <w:bCs/>
+          <w:i/>
+          <w:iCs/>
+        </w:rPr>
+        <w:t>Inspiration for Marcel Projections</w:t>
+      </w:r>
+    </w:p>
+    <w:p>
+      <w:r>
+        <w:t>"Generate A Full Season's Worth Of Batting Marcel Projections From Past Years' Stats". </w:t>
+      </w:r>
+      <w:r>
+        <w:rPr>
+          <w:i/>
+          <w:iCs/>
+        </w:rPr>
+        <w:t>Gist</w:t>
+      </w:r>
+      <w:r>
+        <w:t xml:space="preserve">, 2021, https://gist.github.com/JeffSackmann/780003. Accessed </w:t>
+      </w:r>
+      <w:r>
+        <w:t>13</w:t>
+      </w:r>
+      <w:r>
+        <w:t xml:space="preserve"> Jan 2021.</w:t>
+      </w:r>
+    </w:p>
+    <w:p/>
     <w:sectPr>
-      <w:headerReference w:type="default" r:id="rId10"/>
+      <w:headerReference w:type="default" r:id="rId11"/>
       <w:pgSz w:w="12240" w:h="15840"/>
-      <w:pgMar w:top="1440" w:right="1440" w:bottom="1440" w:left="1440" w:header="720" w:footer="720" w:gutter="0"/>
+      <w:pgMar w:top="1872" w:right="1440" w:bottom="1440" w:left="1440" w:header="720" w:footer="720" w:gutter="0"/>
       <w:cols w:space="720"/>
       <w:docGrid w:linePitch="360"/>
     </w:sectPr>
@@ -2645,6 +2989,29 @@
       <w:szCs w:val="26"/>
     </w:rPr>
   </w:style>
+  <w:style w:type="paragraph" w:styleId="Heading4">
+    <w:name w:val="heading 4"/>
+    <w:basedOn w:val="Normal"/>
+    <w:next w:val="Normal"/>
+    <w:link w:val="Heading4Char"/>
+    <w:uiPriority w:val="9"/>
+    <w:semiHidden/>
+    <w:unhideWhenUsed/>
+    <w:qFormat/>
+    <w:rsid w:val="004A2E93"/>
+    <w:pPr>
+      <w:keepNext/>
+      <w:keepLines/>
+      <w:spacing w:before="40" w:after="0"/>
+      <w:outlineLvl w:val="3"/>
+    </w:pPr>
+    <w:rPr>
+      <w:rFonts w:asciiTheme="majorHAnsi" w:eastAsiaTheme="majorEastAsia" w:hAnsiTheme="majorHAnsi" w:cstheme="majorBidi"/>
+      <w:i/>
+      <w:iCs/>
+      <w:color w:val="2F5496" w:themeColor="accent1" w:themeShade="BF"/>
+    </w:rPr>
+  </w:style>
   <w:style w:type="character" w:default="1" w:styleId="DefaultParagraphFont">
     <w:name w:val="Default Paragraph Font"/>
     <w:uiPriority w:val="1"/>
@@ -2824,6 +3191,20 @@
       <w:color w:val="44546A" w:themeColor="text2"/>
       <w:sz w:val="18"/>
       <w:szCs w:val="18"/>
+    </w:rPr>
+  </w:style>
+  <w:style w:type="character" w:customStyle="1" w:styleId="Heading4Char">
+    <w:name w:val="Heading 4 Char"/>
+    <w:basedOn w:val="DefaultParagraphFont"/>
+    <w:link w:val="Heading4"/>
+    <w:uiPriority w:val="9"/>
+    <w:semiHidden/>
+    <w:rsid w:val="004A2E93"/>
+    <w:rPr>
+      <w:rFonts w:asciiTheme="majorHAnsi" w:eastAsiaTheme="majorEastAsia" w:hAnsiTheme="majorHAnsi" w:cstheme="majorBidi"/>
+      <w:i/>
+      <w:iCs/>
+      <w:color w:val="2F5496" w:themeColor="accent1" w:themeShade="BF"/>
     </w:rPr>
   </w:style>
 </w:styles>

</xml_diff>